<commit_message>
Complete datastructure for template
</commit_message>
<xml_diff>
--- a/src/assets/template.docx
+++ b/src/assets/template.docx
@@ -65,7 +65,15 @@
                     <w:jc w:val="left"/>
                   </w:pPr>
                   <w:r>
-                    <w:t>{#contact}{label}</w:t>
+                    <w:t>{#</w:t>
+                  </w:r>
+                  <w:proofErr w:type="gramStart"/>
+                  <w:r>
+                    <w:t>contact}{</w:t>
+                  </w:r>
+                  <w:proofErr w:type="gramEnd"/>
+                  <w:r>
+                    <w:t>label}</w:t>
                   </w:r>
                 </w:p>
               </w:tc>
@@ -133,7 +141,15 @@
         <w:br/>
       </w:r>
       <w:r>
-        <w:t>{#hasIntroduction}</w:t>
+        <w:t>{#</w:t>
+      </w:r>
+      <w:proofErr w:type="spellStart"/>
+      <w:r>
+        <w:t>hasIntroduction</w:t>
+      </w:r>
+      <w:proofErr w:type="spellEnd"/>
+      <w:r>
+        <w:t>}</w:t>
       </w:r>
     </w:p>
     <w:p>
@@ -158,11 +174,16 @@
       <w:r>
         <w:t>{#</w:t>
       </w:r>
+      <w:proofErr w:type="gramStart"/>
       <w:r>
         <w:t>introduction</w:t>
       </w:r>
       <w:r>
-        <w:t>}{item}</w:t>
+        <w:t>}{</w:t>
+      </w:r>
+      <w:proofErr w:type="gramEnd"/>
+      <w:r>
+        <w:t>item}</w:t>
       </w:r>
     </w:p>
     <w:p>
@@ -172,6 +193,7 @@
       <w:r>
         <w:t>{/</w:t>
       </w:r>
+      <w:proofErr w:type="gramStart"/>
       <w:r>
         <w:t>introduction</w:t>
       </w:r>
@@ -179,10 +201,30 @@
         <w:t>}</w:t>
       </w:r>
       <w:r>
-        <w:t>{/hasIntroduction}</w:t>
-      </w:r>
-      <w:r>
-        <w:t>{#hasSkills}</w:t>
+        <w:t>{</w:t>
+      </w:r>
+      <w:proofErr w:type="gramEnd"/>
+      <w:r>
+        <w:t>/</w:t>
+      </w:r>
+      <w:proofErr w:type="spellStart"/>
+      <w:r>
+        <w:t>hasIntroduction</w:t>
+      </w:r>
+      <w:proofErr w:type="spellEnd"/>
+      <w:r>
+        <w:t>}</w:t>
+      </w:r>
+      <w:r>
+        <w:t>{#</w:t>
+      </w:r>
+      <w:proofErr w:type="spellStart"/>
+      <w:r>
+        <w:t>hasSkills</w:t>
+      </w:r>
+      <w:proofErr w:type="spellEnd"/>
+      <w:r>
+        <w:t>}</w:t>
       </w:r>
     </w:p>
     <w:p>
@@ -233,7 +275,21 @@
               <w:rPr>
                 <w:b/>
               </w:rPr>
-              <w:t>{#skills}{name}</w:t>
+              <w:t>{#</w:t>
+            </w:r>
+            <w:proofErr w:type="gramStart"/>
+            <w:r>
+              <w:rPr>
+                <w:b/>
+              </w:rPr>
+              <w:t>skills}{</w:t>
+            </w:r>
+            <w:proofErr w:type="gramEnd"/>
+            <w:r>
+              <w:rPr>
+                <w:b/>
+              </w:rPr>
+              <w:t>name}</w:t>
             </w:r>
           </w:p>
         </w:tc>
@@ -251,9 +307,8 @@
               <w:spacing w:after="0" w:line="240" w:lineRule="auto"/>
               <w:jc w:val="left"/>
             </w:pPr>
-            <w:r>
-              <w:t>{description}</w:t>
-            </w:r>
+            <w:bookmarkStart w:id="0" w:name="_GoBack"/>
+            <w:bookmarkEnd w:id="0"/>
           </w:p>
         </w:tc>
         <w:tc>
@@ -285,10 +340,31 @@
     </w:tbl>
     <w:p>
       <w:r>
-        <w:t>{/hasSkills}</w:t>
-      </w:r>
-      <w:r>
-        <w:t>{#hasExperience}</w:t>
+        <w:t>{/</w:t>
+      </w:r>
+      <w:proofErr w:type="spellStart"/>
+      <w:proofErr w:type="gramStart"/>
+      <w:r>
+        <w:t>hasSkills</w:t>
+      </w:r>
+      <w:proofErr w:type="spellEnd"/>
+      <w:r>
+        <w:t>}</w:t>
+      </w:r>
+      <w:r>
+        <w:t>{</w:t>
+      </w:r>
+      <w:proofErr w:type="gramEnd"/>
+      <w:r>
+        <w:t>#</w:t>
+      </w:r>
+      <w:proofErr w:type="spellStart"/>
+      <w:r>
+        <w:t>hasExperience</w:t>
+      </w:r>
+      <w:proofErr w:type="spellEnd"/>
+      <w:r>
+        <w:t>}</w:t>
       </w:r>
     </w:p>
     <w:p>
@@ -344,14 +420,32 @@
                 <w:i w:val="0"/>
                 <w:iCs w:val="0"/>
               </w:rPr>
-              <w:t>{#careers}</w:t>
+              <w:t>{#</w:t>
+            </w:r>
+            <w:proofErr w:type="gramStart"/>
+            <w:r>
+              <w:rPr>
+                <w:rStyle w:val="Emphasis"/>
+                <w:bCs/>
+                <w:i w:val="0"/>
+                <w:iCs w:val="0"/>
+              </w:rPr>
+              <w:t>careers}</w:t>
             </w:r>
             <w:r>
               <w:rPr>
                 <w:rStyle w:val="Emphasis"/>
                 <w:b/>
               </w:rPr>
-              <w:t>{position}</w:t>
+              <w:t>{</w:t>
+            </w:r>
+            <w:proofErr w:type="gramEnd"/>
+            <w:r>
+              <w:rPr>
+                <w:rStyle w:val="Emphasis"/>
+                <w:b/>
+              </w:rPr>
+              <w:t>position}</w:t>
             </w:r>
             <w:r>
               <w:rPr>
@@ -378,7 +472,47 @@
                 <w:i w:val="0"/>
                 <w:iCs w:val="0"/>
               </w:rPr>
-              <w:t>{dateStart} – {dateEnd}</w:t>
+              <w:t>{</w:t>
+            </w:r>
+            <w:proofErr w:type="spellStart"/>
+            <w:r>
+              <w:rPr>
+                <w:rStyle w:val="Emphasis"/>
+                <w:bCs/>
+                <w:i w:val="0"/>
+                <w:iCs w:val="0"/>
+              </w:rPr>
+              <w:t>dateStart</w:t>
+            </w:r>
+            <w:proofErr w:type="spellEnd"/>
+            <w:r>
+              <w:rPr>
+                <w:rStyle w:val="Emphasis"/>
+                <w:bCs/>
+                <w:i w:val="0"/>
+                <w:iCs w:val="0"/>
+              </w:rPr>
+              <w:t>} – {</w:t>
+            </w:r>
+            <w:proofErr w:type="spellStart"/>
+            <w:r>
+              <w:rPr>
+                <w:rStyle w:val="Emphasis"/>
+                <w:bCs/>
+                <w:i w:val="0"/>
+                <w:iCs w:val="0"/>
+              </w:rPr>
+              <w:t>dateEnd</w:t>
+            </w:r>
+            <w:proofErr w:type="spellEnd"/>
+            <w:r>
+              <w:rPr>
+                <w:rStyle w:val="Emphasis"/>
+                <w:bCs/>
+                <w:i w:val="0"/>
+                <w:iCs w:val="0"/>
+              </w:rPr>
+              <w:t>}</w:t>
             </w:r>
             <w:r>
               <w:rPr>
@@ -467,10 +601,31 @@
     </w:tbl>
     <w:p>
       <w:r>
-        <w:t>{/hasExperience}</w:t>
-      </w:r>
-      <w:r>
-        <w:t>{#hasEducation}</w:t>
+        <w:t>{/</w:t>
+      </w:r>
+      <w:proofErr w:type="spellStart"/>
+      <w:proofErr w:type="gramStart"/>
+      <w:r>
+        <w:t>hasExperience</w:t>
+      </w:r>
+      <w:proofErr w:type="spellEnd"/>
+      <w:r>
+        <w:t>}</w:t>
+      </w:r>
+      <w:r>
+        <w:t>{</w:t>
+      </w:r>
+      <w:proofErr w:type="gramEnd"/>
+      <w:r>
+        <w:t>#</w:t>
+      </w:r>
+      <w:proofErr w:type="spellStart"/>
+      <w:r>
+        <w:t>hasEducation</w:t>
+      </w:r>
+      <w:proofErr w:type="spellEnd"/>
+      <w:r>
+        <w:t>}</w:t>
       </w:r>
     </w:p>
     <w:p>
@@ -520,13 +675,27 @@
               <w:rPr>
                 <w:b/>
               </w:rPr>
-              <w:t>{#education}</w:t>
+              <w:t>{#</w:t>
+            </w:r>
+            <w:proofErr w:type="gramStart"/>
+            <w:r>
+              <w:rPr>
+                <w:b/>
+              </w:rPr>
+              <w:t>education}</w:t>
             </w:r>
             <w:r>
               <w:rPr>
                 <w:b/>
               </w:rPr>
-              <w:t>{institution}</w:t>
+              <w:t>{</w:t>
+            </w:r>
+            <w:proofErr w:type="gramEnd"/>
+            <w:r>
+              <w:rPr>
+                <w:b/>
+              </w:rPr>
+              <w:t>institution}</w:t>
             </w:r>
           </w:p>
         </w:tc>
@@ -575,10 +744,31 @@
     </w:tbl>
     <w:p>
       <w:r>
-        <w:t>{/hasEducation}</w:t>
-      </w:r>
-      <w:r>
-        <w:t>{#hasSummary}</w:t>
+        <w:t>{/</w:t>
+      </w:r>
+      <w:proofErr w:type="spellStart"/>
+      <w:proofErr w:type="gramStart"/>
+      <w:r>
+        <w:t>hasEducation</w:t>
+      </w:r>
+      <w:proofErr w:type="spellEnd"/>
+      <w:r>
+        <w:t>}</w:t>
+      </w:r>
+      <w:r>
+        <w:t>{</w:t>
+      </w:r>
+      <w:proofErr w:type="gramEnd"/>
+      <w:r>
+        <w:t>#</w:t>
+      </w:r>
+      <w:proofErr w:type="spellStart"/>
+      <w:r>
+        <w:t>hasSummary</w:t>
+      </w:r>
+      <w:proofErr w:type="spellEnd"/>
+      <w:r>
+        <w:t>}</w:t>
       </w:r>
     </w:p>
     <w:p>
@@ -597,10 +787,16 @@
     </w:p>
     <w:p>
       <w:r>
-        <w:t>{/hasSummary}</w:t>
-      </w:r>
-      <w:bookmarkStart w:id="0" w:name="_GoBack"/>
-      <w:bookmarkEnd w:id="0"/>
+        <w:t>{/</w:t>
+      </w:r>
+      <w:proofErr w:type="spellStart"/>
+      <w:r>
+        <w:t>hasSummary</w:t>
+      </w:r>
+      <w:proofErr w:type="spellEnd"/>
+      <w:r>
+        <w:t>}</w:t>
+      </w:r>
     </w:p>
     <w:sectPr>
       <w:headerReference w:type="default" r:id="rId9"/>
@@ -909,7 +1105,23 @@
         <w:rStyle w:val="Heading1Char"/>
         <w:sz w:val="32"/>
       </w:rPr>
-      <w:t>{full_name}</w:t>
+      <w:t>{</w:t>
+    </w:r>
+    <w:proofErr w:type="spellStart"/>
+    <w:r>
+      <w:rPr>
+        <w:rStyle w:val="Heading1Char"/>
+        <w:sz w:val="32"/>
+      </w:rPr>
+      <w:t>full_name</w:t>
+    </w:r>
+    <w:proofErr w:type="spellEnd"/>
+    <w:r>
+      <w:rPr>
+        <w:rStyle w:val="Heading1Char"/>
+        <w:sz w:val="32"/>
+      </w:rPr>
+      <w:t>}</w:t>
     </w:r>
     <w:r>
       <w:rPr>
@@ -930,7 +1142,39 @@
         <w:rStyle w:val="Heading1Char"/>
         <w:sz w:val="32"/>
       </w:rPr>
-      <w:t>{#hasFilter} – {filter} Experience{/hasFilter}</w:t>
+      <w:t>{#</w:t>
+    </w:r>
+    <w:proofErr w:type="spellStart"/>
+    <w:r>
+      <w:rPr>
+        <w:rStyle w:val="Heading1Char"/>
+        <w:sz w:val="32"/>
+      </w:rPr>
+      <w:t>hasFilter</w:t>
+    </w:r>
+    <w:proofErr w:type="spellEnd"/>
+    <w:r>
+      <w:rPr>
+        <w:rStyle w:val="Heading1Char"/>
+        <w:sz w:val="32"/>
+      </w:rPr>
+      <w:t>} – {filter} Experience{/</w:t>
+    </w:r>
+    <w:proofErr w:type="spellStart"/>
+    <w:r>
+      <w:rPr>
+        <w:rStyle w:val="Heading1Char"/>
+        <w:sz w:val="32"/>
+      </w:rPr>
+      <w:t>hasFilter</w:t>
+    </w:r>
+    <w:proofErr w:type="spellEnd"/>
+    <w:r>
+      <w:rPr>
+        <w:rStyle w:val="Heading1Char"/>
+        <w:sz w:val="32"/>
+      </w:rPr>
+      <w:t>}</w:t>
     </w:r>
   </w:p>
   <w:p>
@@ -2230,6 +2474,7 @@
   <w:style w:type="table" w:default="1" w:styleId="TableNormal">
     <w:name w:val="Normal Table"/>
     <w:uiPriority w:val="99"/>
+    <w:semiHidden/>
     <w:unhideWhenUsed/>
     <w:tblPr>
       <w:tblInd w:w="0" w:type="dxa"/>
@@ -3018,7 +3263,7 @@
 </file>
 
 <file path=customXml/itemProps1.xml><?xml version="1.0" encoding="utf-8"?>
-<ds:datastoreItem xmlns:ds="http://schemas.openxmlformats.org/officeDocument/2006/customXml" ds:itemID="{B900FA6C-277E-4FC1-BF30-9ED93450E467}">
+<ds:datastoreItem xmlns:ds="http://schemas.openxmlformats.org/officeDocument/2006/customXml" ds:itemID="{D136ED42-440F-4066-B1D8-728AFEFE8C4E}">
   <ds:schemaRefs>
     <ds:schemaRef ds:uri="http://schemas.openxmlformats.org/officeDocument/2006/bibliography"/>
   </ds:schemaRefs>

</xml_diff>